<commit_message>
renamed guide to online safety
</commit_message>
<xml_diff>
--- a/atestat/template.docx
+++ b/atestat/template.docx
@@ -1,6 +1,6 @@
 
 <file path=word/document.xml><?xml version="1.0" encoding="utf-8"?>
-<w:document xmlns:wpc="http://schemas.microsoft.com/office/word/2010/wordprocessingCanvas" xmlns:cx="http://schemas.microsoft.com/office/drawing/2014/chartex" xmlns:cx1="http://schemas.microsoft.com/office/drawing/2015/9/8/chartex" xmlns:cx2="http://schemas.microsoft.com/office/drawing/2015/10/21/chartex" xmlns:cx3="http://schemas.microsoft.com/office/drawing/2016/5/9/chartex" xmlns:cx4="http://schemas.microsoft.com/office/drawing/2016/5/10/chartex" xmlns:cx5="http://schemas.microsoft.com/office/drawing/2016/5/11/chartex" xmlns:cx6="http://schemas.microsoft.com/office/drawing/2016/5/12/chartex" xmlns:cx7="http://schemas.microsoft.com/office/drawing/2016/5/13/chartex" xmlns:cx8="http://schemas.microsoft.com/office/drawing/2016/5/14/chartex" xmlns:mc="http://schemas.openxmlformats.org/markup-compatibility/2006" xmlns:aink="http://schemas.microsoft.com/office/drawing/2016/ink" xmlns:am3d="http://schemas.microsoft.com/office/drawing/2017/model3d" xmlns:o="urn:schemas-microsoft-com:office:office" xmlns:r="http://schemas.openxmlformats.org/officeDocument/2006/relationships" xmlns:m="http://schemas.openxmlformats.org/officeDocument/2006/math" xmlns:v="urn:schemas-microsoft-com:vml" xmlns:wp14="http://schemas.microsoft.com/office/word/2010/wordprocessingDrawing" xmlns:wp="http://schemas.openxmlformats.org/drawingml/2006/wordprocessingDrawing" xmlns:w10="urn:schemas-microsoft-com:office:word" xmlns:w="http://schemas.openxmlformats.org/wordprocessingml/2006/main" xmlns:w14="http://schemas.microsoft.com/office/word/2010/wordml" xmlns:w15="http://schemas.microsoft.com/office/word/2012/wordml" xmlns:w16cex="http://schemas.microsoft.com/office/word/2018/wordml/cex" xmlns:w16cid="http://schemas.microsoft.com/office/word/2016/wordml/cid" xmlns:w16="http://schemas.microsoft.com/office/word/2018/wordml" xmlns:w16sdtdh="http://schemas.microsoft.com/office/word/2020/wordml/sdtdatahash" xmlns:w16se="http://schemas.microsoft.com/office/word/2015/wordml/symex" xmlns:wpg="http://schemas.microsoft.com/office/word/2010/wordprocessingGroup" xmlns:wpi="http://schemas.microsoft.com/office/word/2010/wordprocessingInk" xmlns:wne="http://schemas.microsoft.com/office/word/2006/wordml" xmlns:wps="http://schemas.microsoft.com/office/word/2010/wordprocessingShape" mc:Ignorable="w14 w15 w16se w16cid w16 w16cex w16sdtdh wp14">
+<w:document xmlns:wpc="http://schemas.microsoft.com/office/word/2010/wordprocessingCanvas" xmlns:cx="http://schemas.microsoft.com/office/drawing/2014/chartex" xmlns:cx1="http://schemas.microsoft.com/office/drawing/2015/9/8/chartex" xmlns:cx2="http://schemas.microsoft.com/office/drawing/2015/10/21/chartex" xmlns:cx3="http://schemas.microsoft.com/office/drawing/2016/5/9/chartex" xmlns:cx4="http://schemas.microsoft.com/office/drawing/2016/5/10/chartex" xmlns:cx5="http://schemas.microsoft.com/office/drawing/2016/5/11/chartex" xmlns:cx6="http://schemas.microsoft.com/office/drawing/2016/5/12/chartex" xmlns:cx7="http://schemas.microsoft.com/office/drawing/2016/5/13/chartex" xmlns:cx8="http://schemas.microsoft.com/office/drawing/2016/5/14/chartex" xmlns:mc="http://schemas.openxmlformats.org/markup-compatibility/2006" xmlns:aink="http://schemas.microsoft.com/office/drawing/2016/ink" xmlns:am3d="http://schemas.microsoft.com/office/drawing/2017/model3d" xmlns:o="urn:schemas-microsoft-com:office:office" xmlns:oel="http://schemas.microsoft.com/office/2019/extlst" xmlns:r="http://schemas.openxmlformats.org/officeDocument/2006/relationships" xmlns:m="http://schemas.openxmlformats.org/officeDocument/2006/math" xmlns:v="urn:schemas-microsoft-com:vml" xmlns:wp14="http://schemas.microsoft.com/office/word/2010/wordprocessingDrawing" xmlns:wp="http://schemas.openxmlformats.org/drawingml/2006/wordprocessingDrawing" xmlns:w10="urn:schemas-microsoft-com:office:word" xmlns:w="http://schemas.openxmlformats.org/wordprocessingml/2006/main" xmlns:w14="http://schemas.microsoft.com/office/word/2010/wordml" xmlns:w15="http://schemas.microsoft.com/office/word/2012/wordml" xmlns:w16cex="http://schemas.microsoft.com/office/word/2018/wordml/cex" xmlns:w16cid="http://schemas.microsoft.com/office/word/2016/wordml/cid" xmlns:w16="http://schemas.microsoft.com/office/word/2018/wordml" xmlns:w16sdtdh="http://schemas.microsoft.com/office/word/2020/wordml/sdtdatahash" xmlns:w16se="http://schemas.microsoft.com/office/word/2015/wordml/symex" xmlns:wpg="http://schemas.microsoft.com/office/word/2010/wordprocessingGroup" xmlns:wpi="http://schemas.microsoft.com/office/word/2010/wordprocessingInk" xmlns:wne="http://schemas.microsoft.com/office/word/2006/wordml" xmlns:wps="http://schemas.microsoft.com/office/word/2010/wordprocessingShape" mc:Ignorable="w14 w15 w16se w16cid w16 w16cex w16sdtdh wp14">
   <w:body>
     <w:p>
       <w:pPr>
@@ -1139,7 +1139,102 @@
         <w:rPr>
           <w:lang w:val="ro-RO"/>
         </w:rPr>
-        <w:t>Motivația proiectul: aproximativ 1 pagină.</w:t>
+        <w:t xml:space="preserve">Tema aleasa de mine pentru acest atestat este „Minecraft”, un joc </w:t>
+      </w:r>
+      <w:r>
+        <w:rPr>
+          <w:lang w:val="ro-RO"/>
+        </w:rPr>
+        <w:t xml:space="preserve">video dezvoltat de compania suedeza Mojang. </w:t>
+      </w:r>
+    </w:p>
+    <w:p>
+      <w:pPr>
+        <w:rPr>
+          <w:lang w:val="ro-RO"/>
+        </w:rPr>
+      </w:pPr>
+      <w:r>
+        <w:rPr>
+          <w:lang w:val="ro-RO"/>
+        </w:rPr>
+        <w:t xml:space="preserve">Motivatia alegerii aceste teme a fost indelungata mea pasiune pentru acest joc. </w:t>
+      </w:r>
+      <w:r>
+        <w:rPr>
+          <w:lang w:val="ro-RO"/>
+        </w:rPr>
+        <w:t>La momentul de fata joc de aproximativ 6 ani, timp in care mi-am facut numerosi prieteni prin intermediul serverelor</w:t>
+      </w:r>
+      <w:r>
+        <w:rPr>
+          <w:lang w:val="ro-RO"/>
+        </w:rPr>
+        <w:t xml:space="preserve">. </w:t>
+      </w:r>
+    </w:p>
+    <w:p>
+      <w:pPr>
+        <w:rPr>
+          <w:lang w:val="ro-RO"/>
+        </w:rPr>
+      </w:pPr>
+      <w:r>
+        <w:rPr>
+          <w:lang w:val="ro-RO"/>
+        </w:rPr>
+        <w:t>Legatura intre Minecraft si Informatica/TIC este ca ambele se desfasoara cu ajutorul calculatoarelor.</w:t>
+      </w:r>
+      <w:r>
+        <w:rPr>
+          <w:lang w:val="ro-RO"/>
+        </w:rPr>
+        <w:t xml:space="preserve"> </w:t>
+      </w:r>
+    </w:p>
+    <w:p>
+      <w:pPr>
+        <w:rPr>
+          <w:lang w:val="ro-RO"/>
+        </w:rPr>
+      </w:pPr>
+      <w:r>
+        <w:rPr>
+          <w:lang w:val="ro-RO"/>
+        </w:rPr>
+        <w:t>Un alt motiv pentru pentru alegerea acestei teme de atestat este popularitatea crescuta a jocului Minecraft. Astfel, pe langa faptul ca multa lume stie ce este acesta, am avut la dispozitie si o cantitate imensa de resurse online referitoare la joc.</w:t>
+      </w:r>
+    </w:p>
+    <w:p>
+      <w:pPr>
+        <w:rPr>
+          <w:lang w:val="ro-RO"/>
+        </w:rPr>
+      </w:pPr>
+      <w:r>
+        <w:rPr>
+          <w:lang w:val="ro-RO"/>
+        </w:rPr>
+        <w:t xml:space="preserve">O tematica importanta in cadrul acestui atestat este </w:t>
+      </w:r>
+      <w:r>
+        <w:rPr>
+          <w:lang w:val="ro-RO"/>
+        </w:rPr>
+        <w:t>siguranta online, dat fiind faptul ca Minecraft are si moduri de joc disponibile exclusiv online.</w:t>
+      </w:r>
+    </w:p>
+    <w:p>
+      <w:pPr>
+        <w:rPr>
+          <w:lang w:val="ro-RO"/>
+        </w:rPr>
+      </w:pPr>
+      <w:r>
+        <w:rPr>
+          <w:lang w:val="ro-RO"/>
+        </w:rPr>
+        <w:t>Dupa parerea mea, urmand trendurile din tehnologie referitoare la criptomonede si conceptul de Metaverse, Minecraft poate fi considerat precursorul experientelor virtuale mixte.</w:t>
       </w:r>
     </w:p>
     <w:p>
@@ -1189,20 +1284,59 @@
         <w:rPr>
           <w:lang w:val="ro-RO"/>
         </w:rPr>
-        <w:t>Prezentare teoretică tehnologii Web/HTML inspirată din cărți din bibliografie.</w:t>
-      </w:r>
-    </w:p>
-    <w:p>
-      <w:pPr>
-        <w:rPr>
-          <w:lang w:val="ro-RO"/>
-        </w:rPr>
-      </w:pPr>
-      <w:r>
-        <w:rPr>
-          <w:lang w:val="ro-RO"/>
-        </w:rPr>
-        <w:t>Noțiuni teoretice: inclusiv partea de tag-uri din standard.</w:t>
+        <w:t>Unul din primele elemente fundamentale ale WWW ( World Wide Web ) este HTML ( Hypertext Markup Language ), care descrie formatul primar în care documentele sunt distribuite și văzute pe Web. Multe din trasaturile lui, cum ar fi independenta fata de platforma, structurarea formatării și legaturile hypertext, fac din el un foarte bun format pentru documentele Internet și Web.</w:t>
+      </w:r>
+    </w:p>
+    <w:p>
+      <w:pPr>
+        <w:rPr>
+          <w:lang w:val="ro-RO"/>
+        </w:rPr>
+      </w:pPr>
+      <w:r>
+        <w:rPr>
+          <w:lang w:val="ro-RO"/>
+        </w:rPr>
+        <w:t>Primele specificațiile de bază ale Web-ului au fost HTML, HTTP și URL.</w:t>
+      </w:r>
+    </w:p>
+    <w:p>
+      <w:pPr>
+        <w:rPr>
+          <w:lang w:val="ro-RO"/>
+        </w:rPr>
+      </w:pPr>
+      <w:r>
+        <w:rPr>
+          <w:lang w:val="ro-RO"/>
+        </w:rPr>
+        <w:t>HTML a fost dezvoltat initial de Tim Berners-Lee la CERN în 1989. HTML a fost vazut ca o posibilitate pentru fizicienii care utilizeaza computere diferite și schimbe intre ei informație utilizind Internetul. Erau prin urmare necesare citeva trasaturi: independenta de platforma, posibilități hypertext și structurarea documentelor.Independenta de platforma inseamnă ca un document poate fi afișat în mod asemănător de computere diferite ( deci cu fonte, grafica și culori diferite ), lucru vital pentru o audienta atit de variata.</w:t>
+      </w:r>
+    </w:p>
+    <w:p>
+      <w:pPr>
+        <w:rPr>
+          <w:lang w:val="ro-RO"/>
+        </w:rPr>
+      </w:pPr>
+      <w:r>
+        <w:rPr>
+          <w:lang w:val="ro-RO"/>
+        </w:rPr>
+        <w:t>Hipertext înseamnă că orice cuvânt, frază, imagine sau alt element al documentului văzut de un utilizator ( client ) poate face referința la un alt document, ceea ce ușurează mult navigarea intre multiple documente sau chiar în interiorul unui aceluiasi document. Structurarea riguroasa a documentelor permite convertirea acestora dintr-un format în altul precum și interogarea unor baze de date formate din aceste documente.</w:t>
+      </w:r>
+    </w:p>
+    <w:p>
+      <w:pPr>
+        <w:rPr>
+          <w:lang w:val="ro-RO"/>
+        </w:rPr>
+      </w:pPr>
+      <w:r>
+        <w:rPr>
+          <w:lang w:val="ro-RO"/>
+        </w:rPr>
+        <w:t>Standardul oficial HTML este World Wide Web Consortium (W3C), care este afiliat la Internet Engineering Task Force (IETF). W3C a enunțat câteva versiuni ale specificației HTML, printre care și HTML 2.0, HTML 3.0,HTML 3.2, HTML 4.0 și, cel mai recent, HTML 4.01. în același timp, autorii de browsere, cum ar fi Netscape și Microsoft, au dezvoltat adesea propriile "extensii" HTML în afara procesului standard și le-au incorporat în browserele lor. în unele cazuri, cum ar fi tagul Netscape , aceste extensii au devenit standarde de facto adoptate de autorii de browsere.</w:t>
       </w:r>
     </w:p>
     <w:p>
@@ -1252,21 +1386,195 @@
         <w:rPr>
           <w:lang w:val="ro-RO"/>
         </w:rPr>
-        <w:t>Prezentare mod de realizare al fiecărui element (tehnologia, tag-ul care a fost folosit pentru implementarea acelui element).</w:t>
-      </w:r>
-    </w:p>
-    <w:p>
-      <w:pPr>
-        <w:rPr>
-          <w:lang w:val="ro-RO"/>
-        </w:rPr>
-      </w:pPr>
-      <w:r>
-        <w:rPr>
-          <w:lang w:val="ro-RO"/>
-        </w:rPr>
-        <w:t>Prezentarea fiecărui fișier. Nu uităm o pagină web este un fișier html.</w:t>
-      </w:r>
+        <w:t>Fiecare pagina din site este realizata manual, fara utilizarea vreunui template sau a unui editor de tip WYSIWYG.</w:t>
+      </w:r>
+    </w:p>
+    <w:p>
+      <w:pPr>
+        <w:rPr>
+          <w:lang w:val="ro-RO"/>
+        </w:rPr>
+      </w:pPr>
+      <w:r>
+        <w:rPr>
+          <w:lang w:val="ro-RO"/>
+        </w:rPr>
+        <w:t>La modul general, fiecare pagina este compusa din cateva elemente standardizate. Astfel, o serie de dependente comune sunt incluse in tagul &lt;head&gt; al paginii. (Ex: scripturi, stylesheets)</w:t>
+      </w:r>
+    </w:p>
+    <w:p>
+      <w:pPr>
+        <w:rPr>
+          <w:lang w:val="ro-RO"/>
+        </w:rPr>
+      </w:pPr>
+      <w:r>
+        <w:rPr>
+          <w:lang w:val="ro-RO"/>
+        </w:rPr>
+        <w:t xml:space="preserve">La inceputul sectiunii &lt;body&gt; se afla o colectie de &lt;div&gt;uri care alcatuieste bara de navigare a siteului web. </w:t>
+      </w:r>
+      <w:r>
+        <w:rPr>
+          <w:lang w:val="ro-RO"/>
+        </w:rPr>
+        <w:t>Navbar-ul</w:t>
+      </w:r>
+      <w:r>
+        <w:rPr>
+          <w:lang w:val="ro-RO"/>
+        </w:rPr>
+        <w:t xml:space="preserve"> include linkuri catre celelalte pagini</w:t>
+      </w:r>
+      <w:r>
+        <w:rPr>
+          <w:lang w:val="ro-RO"/>
+        </w:rPr>
+        <w:t>.</w:t>
+      </w:r>
+    </w:p>
+    <w:p>
+      <w:pPr>
+        <w:rPr>
+          <w:lang w:val="ro-RO"/>
+        </w:rPr>
+      </w:pPr>
+      <w:r>
+        <w:rPr>
+          <w:lang w:val="ro-RO"/>
+        </w:rPr>
+        <w:t xml:space="preserve">Urmeaza sectiunea „hero”, un tip de element al unei pagini care descrie un titlu reprezentativ cu o poza de fundal. Fiecare pagina de pe site are o poza reprezentativa. </w:t>
+      </w:r>
+    </w:p>
+    <w:p>
+      <w:pPr>
+        <w:rPr>
+          <w:lang w:val="ro-RO"/>
+        </w:rPr>
+      </w:pPr>
+      <w:r>
+        <w:rPr>
+          <w:lang w:val="ro-RO"/>
+        </w:rPr>
+        <w:t xml:space="preserve">Sectiunea data de &lt;div class=”contents”&gt; este partea principala a paginii – continutul acesteia. </w:t>
+      </w:r>
+    </w:p>
+    <w:p>
+      <w:pPr>
+        <w:rPr>
+          <w:lang w:val="ro-RO"/>
+        </w:rPr>
+      </w:pPr>
+      <w:r>
+        <w:rPr>
+          <w:lang w:val="ro-RO"/>
+        </w:rPr>
+        <w:t>O particularitate a paginii index.html este prezenta unui slideshow reprezentativ cu poze din Minecraft.</w:t>
+      </w:r>
+    </w:p>
+    <w:p>
+      <w:pPr>
+        <w:rPr>
+          <w:lang w:val="ro-RO"/>
+        </w:rPr>
+      </w:pPr>
+      <w:r>
+        <w:rPr>
+          <w:lang w:val="ro-RO"/>
+        </w:rPr>
+        <w:t>Fiecare pagina se sfarseste cu un footer, pe care sunt scrise informatii de copyright si un link catre pagina „Despre”.</w:t>
+      </w:r>
+    </w:p>
+    <w:p>
+      <w:pPr>
+        <w:rPr>
+          <w:lang w:val="ro-RO"/>
+        </w:rPr>
+      </w:pPr>
+      <w:r>
+        <w:rPr>
+          <w:lang w:val="ro-RO"/>
+        </w:rPr>
+        <w:t>Siteul este alcatuit din 5 pagini, dupa cum urmeaza:</w:t>
+      </w:r>
+    </w:p>
+    <w:p>
+      <w:pPr>
+        <w:rPr>
+          <w:lang w:val="ro-RO"/>
+        </w:rPr>
+      </w:pPr>
+      <w:r>
+        <w:rPr>
+          <w:lang w:val="ro-RO"/>
+        </w:rPr>
+        <w:t>Index.html – punctul de intrare pe site, prezinta o vedere generala asupra subiectului ales</w:t>
+      </w:r>
+    </w:p>
+    <w:p>
+      <w:pPr>
+        <w:rPr>
+          <w:lang w:val="ro-RO"/>
+        </w:rPr>
+      </w:pPr>
+      <w:r>
+        <w:rPr>
+          <w:lang w:val="ro-RO"/>
+        </w:rPr>
+        <w:t>Guide.html – ghid despre siguranta online in cazul interactiunilor pe servere de Minecraft</w:t>
+      </w:r>
+    </w:p>
+    <w:p>
+      <w:pPr>
+        <w:rPr>
+          <w:lang w:val="ro-RO"/>
+        </w:rPr>
+      </w:pPr>
+      <w:r>
+        <w:rPr>
+          <w:lang w:val="ro-RO"/>
+        </w:rPr>
+        <w:t>Oldest-server.html – povestea celui mai vechi server de anarhie din Minecraft</w:t>
+      </w:r>
+    </w:p>
+    <w:p>
+      <w:pPr>
+        <w:rPr>
+          <w:lang w:val="ro-RO"/>
+        </w:rPr>
+      </w:pPr>
+      <w:r>
+        <w:rPr>
+          <w:lang w:val="ro-RO"/>
+        </w:rPr>
+        <w:t xml:space="preserve">Modding.html – despre mici programe care adauga continut </w:t>
+      </w:r>
+    </w:p>
+    <w:p>
+      <w:pPr>
+        <w:rPr>
+          <w:lang w:val="ro-RO"/>
+        </w:rPr>
+      </w:pPr>
+      <w:r>
+        <w:rPr>
+          <w:lang w:val="ro-RO"/>
+        </w:rPr>
+        <w:t xml:space="preserve">About.html – despre </w:t>
+      </w:r>
+      <w:r>
+        <w:rPr>
+          <w:lang w:val="ro-RO"/>
+        </w:rPr>
+        <w:t>autorul acestui atestat</w:t>
+      </w:r>
+    </w:p>
+    <w:p>
+      <w:pPr>
+        <w:rPr>
+          <w:lang w:val="ro-RO"/>
+        </w:rPr>
+      </w:pPr>
     </w:p>
     <w:p>
       <w:pPr>
@@ -1308,79 +1616,415 @@
         <w:rPr>
           <w:lang w:val="ro-RO"/>
         </w:rPr>
-        <w:t>Descriem cum este folosită aplicația:</w:t>
-      </w:r>
-    </w:p>
-    <w:p>
-      <w:pPr>
-        <w:pStyle w:val="ListParagraph"/>
-        <w:numPr>
-          <w:ilvl w:val="0"/>
-          <w:numId w:val="3"/>
-        </w:numPr>
-        <w:rPr>
-          <w:lang w:val="ro-RO"/>
-        </w:rPr>
-      </w:pPr>
-      <w:r>
-        <w:rPr>
-          <w:lang w:val="ro-RO"/>
-        </w:rPr>
-        <w:t>Care este prima pagină în care intrăm (landing page);</w:t>
-      </w:r>
-    </w:p>
-    <w:p>
-      <w:pPr>
-        <w:pStyle w:val="ListParagraph"/>
-        <w:numPr>
-          <w:ilvl w:val="0"/>
-          <w:numId w:val="3"/>
-        </w:numPr>
-        <w:rPr>
-          <w:lang w:val="ro-RO"/>
-        </w:rPr>
-      </w:pPr>
-      <w:r>
-        <w:rPr>
-          <w:lang w:val="ro-RO"/>
-        </w:rPr>
-        <w:t>Cum navigăm dintr-o pagină în alta.</w:t>
-      </w:r>
-    </w:p>
-    <w:p>
-      <w:pPr>
-        <w:pStyle w:val="ListParagraph"/>
-        <w:numPr>
-          <w:ilvl w:val="0"/>
-          <w:numId w:val="3"/>
-        </w:numPr>
-        <w:rPr>
-          <w:lang w:val="ro-RO"/>
-        </w:rPr>
-      </w:pPr>
-      <w:r>
-        <w:rPr>
-          <w:lang w:val="ro-RO"/>
-        </w:rPr>
-        <w:t>Descriem link-urile de întoarcere către pagina principală sau către alte pagini.</w:t>
-      </w:r>
-    </w:p>
-    <w:p>
-      <w:pPr>
-        <w:pStyle w:val="ListParagraph"/>
-        <w:numPr>
-          <w:ilvl w:val="0"/>
-          <w:numId w:val="3"/>
-        </w:numPr>
-        <w:rPr>
-          <w:lang w:val="ro-RO"/>
-        </w:rPr>
-      </w:pPr>
-      <w:r>
-        <w:rPr>
-          <w:lang w:val="ro-RO"/>
-        </w:rPr>
-        <w:t>Facem descrierea utilizând print screen-uri ale aplicației.</w:t>
+        <w:t>Prima pagina in care intram (landing page) este index.html. Aceasta contine legaturi catre toate celelalte pagini de pe site.</w:t>
+      </w:r>
+    </w:p>
+    <w:p>
+      <w:pPr>
+        <w:rPr>
+          <w:lang w:val="ro-RO"/>
+        </w:rPr>
+      </w:pPr>
+      <w:r>
+        <w:rPr>
+          <w:lang w:val="ro-RO"/>
+        </w:rPr>
+        <w:t>Navigarea intre pagini se realizeaza prin intermediul barii de navigare (navbar)</w:t>
+      </w:r>
+    </w:p>
+    <w:p>
+      <w:pPr>
+        <w:pBdr>
+          <w:top w:val="single" w:sz="4" w:space="1" w:color="auto"/>
+          <w:left w:val="single" w:sz="4" w:space="4" w:color="auto"/>
+          <w:bottom w:val="single" w:sz="4" w:space="1" w:color="auto"/>
+          <w:right w:val="single" w:sz="4" w:space="4" w:color="auto"/>
+        </w:pBdr>
+        <w:rPr>
+          <w:lang w:val="ro-RO"/>
+        </w:rPr>
+      </w:pPr>
+      <w:r>
+        <w:rPr>
+          <w:lang w:val="ro-RO"/>
+        </w:rPr>
+        <w:drawing>
+          <wp:inline distT="0" distB="0" distL="0" distR="0" wp14:anchorId="5E5C4032" wp14:editId="70A9E6F3">
+            <wp:extent cx="4845050" cy="559562"/>
+            <wp:effectExtent l="0" t="0" r="0" b="0"/>
+            <wp:docPr id="4" name="Picture 4"/>
+            <wp:cNvGraphicFramePr>
+              <a:graphicFrameLocks xmlns:a="http://schemas.openxmlformats.org/drawingml/2006/main" noChangeAspect="1"/>
+            </wp:cNvGraphicFramePr>
+            <a:graphic xmlns:a="http://schemas.openxmlformats.org/drawingml/2006/main">
+              <a:graphicData uri="http://schemas.openxmlformats.org/drawingml/2006/picture">
+                <pic:pic xmlns:pic="http://schemas.openxmlformats.org/drawingml/2006/picture">
+                  <pic:nvPicPr>
+                    <pic:cNvPr id="1" name=""/>
+                    <pic:cNvPicPr/>
+                  </pic:nvPicPr>
+                  <pic:blipFill>
+                    <a:blip r:embed="rId8"/>
+                    <a:stretch>
+                      <a:fillRect/>
+                    </a:stretch>
+                  </pic:blipFill>
+                  <pic:spPr>
+                    <a:xfrm>
+                      <a:off x="0" y="0"/>
+                      <a:ext cx="4895152" cy="565348"/>
+                    </a:xfrm>
+                    <a:prstGeom prst="rect">
+                      <a:avLst/>
+                    </a:prstGeom>
+                  </pic:spPr>
+                </pic:pic>
+              </a:graphicData>
+            </a:graphic>
+          </wp:inline>
+        </w:drawing>
+      </w:r>
+    </w:p>
+    <w:p>
+      <w:pPr>
+        <w:pBdr>
+          <w:top w:val="single" w:sz="4" w:space="1" w:color="auto"/>
+          <w:left w:val="single" w:sz="4" w:space="4" w:color="auto"/>
+          <w:bottom w:val="single" w:sz="4" w:space="1" w:color="auto"/>
+          <w:right w:val="single" w:sz="4" w:space="4" w:color="auto"/>
+        </w:pBdr>
+        <w:rPr>
+          <w:lang w:val="ro-RO"/>
+        </w:rPr>
+      </w:pPr>
+      <w:r>
+        <w:rPr>
+          <w:lang w:val="ro-RO"/>
+        </w:rPr>
+        <w:t>Linkurile din cadrul siteului sunt de forma [domeniu]/[nume_pagina].html</w:t>
+      </w:r>
+    </w:p>
+    <w:p>
+      <w:pPr>
+        <w:rPr>
+          <w:lang w:val="ro-RO"/>
+        </w:rPr>
+      </w:pPr>
+    </w:p>
+    <w:p>
+      <w:pPr>
+        <w:pBdr>
+          <w:top w:val="single" w:sz="4" w:space="1" w:color="auto"/>
+          <w:left w:val="single" w:sz="4" w:space="4" w:color="auto"/>
+          <w:bottom w:val="single" w:sz="4" w:space="1" w:color="auto"/>
+          <w:right w:val="single" w:sz="4" w:space="4" w:color="auto"/>
+        </w:pBdr>
+        <w:rPr>
+          <w:lang w:val="ro-RO"/>
+        </w:rPr>
+      </w:pPr>
+      <w:r>
+        <w:rPr>
+          <w:lang w:val="ro-RO"/>
+        </w:rPr>
+        <w:drawing>
+          <wp:inline distT="0" distB="0" distL="0" distR="0" wp14:anchorId="32E15C18" wp14:editId="3220B8AA">
+            <wp:extent cx="4775200" cy="2350357"/>
+            <wp:effectExtent l="0" t="0" r="6350" b="0"/>
+            <wp:docPr id="5" name="Picture 5"/>
+            <wp:cNvGraphicFramePr>
+              <a:graphicFrameLocks xmlns:a="http://schemas.openxmlformats.org/drawingml/2006/main" noChangeAspect="1"/>
+            </wp:cNvGraphicFramePr>
+            <a:graphic xmlns:a="http://schemas.openxmlformats.org/drawingml/2006/main">
+              <a:graphicData uri="http://schemas.openxmlformats.org/drawingml/2006/picture">
+                <pic:pic xmlns:pic="http://schemas.openxmlformats.org/drawingml/2006/picture">
+                  <pic:nvPicPr>
+                    <pic:cNvPr id="1" name=""/>
+                    <pic:cNvPicPr/>
+                  </pic:nvPicPr>
+                  <pic:blipFill>
+                    <a:blip r:embed="rId9"/>
+                    <a:stretch>
+                      <a:fillRect/>
+                    </a:stretch>
+                  </pic:blipFill>
+                  <pic:spPr>
+                    <a:xfrm>
+                      <a:off x="0" y="0"/>
+                      <a:ext cx="4786637" cy="2355987"/>
+                    </a:xfrm>
+                    <a:prstGeom prst="rect">
+                      <a:avLst/>
+                    </a:prstGeom>
+                  </pic:spPr>
+                </pic:pic>
+              </a:graphicData>
+            </a:graphic>
+          </wp:inline>
+        </w:drawing>
+      </w:r>
+    </w:p>
+    <w:p>
+      <w:pPr>
+        <w:pBdr>
+          <w:top w:val="single" w:sz="4" w:space="1" w:color="auto"/>
+          <w:left w:val="single" w:sz="4" w:space="4" w:color="auto"/>
+          <w:bottom w:val="single" w:sz="4" w:space="1" w:color="auto"/>
+          <w:right w:val="single" w:sz="4" w:space="4" w:color="auto"/>
+        </w:pBdr>
+        <w:rPr>
+          <w:lang w:val="ro-RO"/>
+        </w:rPr>
+      </w:pPr>
+      <w:r>
+        <w:rPr>
+          <w:lang w:val="ro-RO"/>
+        </w:rPr>
+        <w:t>Pagina principala din site, se observa bara de navigare, hero image si textul continut.</w:t>
+      </w:r>
+    </w:p>
+    <w:p>
+      <w:pPr>
+        <w:rPr>
+          <w:lang w:val="ro-RO"/>
+        </w:rPr>
+      </w:pPr>
+      <w:r>
+        <w:rPr>
+          <w:lang w:val="ro-RO"/>
+        </w:rPr>
+        <w:br w:type="page"/>
+      </w:r>
+    </w:p>
+    <w:p>
+      <w:pPr>
+        <w:pBdr>
+          <w:top w:val="single" w:sz="4" w:space="1" w:color="auto"/>
+          <w:left w:val="single" w:sz="4" w:space="4" w:color="auto"/>
+          <w:bottom w:val="single" w:sz="4" w:space="1" w:color="auto"/>
+          <w:right w:val="single" w:sz="4" w:space="4" w:color="auto"/>
+        </w:pBdr>
+        <w:rPr>
+          <w:lang w:val="ro-RO"/>
+        </w:rPr>
+      </w:pPr>
+      <w:r>
+        <w:rPr>
+          <w:lang w:val="ro-RO"/>
+        </w:rPr>
+        <w:lastRenderedPageBreak/>
+        <w:drawing>
+          <wp:inline distT="0" distB="0" distL="0" distR="0" wp14:anchorId="67EA5F81" wp14:editId="3439C732">
+            <wp:extent cx="4399865" cy="2584450"/>
+            <wp:effectExtent l="0" t="0" r="1270" b="6350"/>
+            <wp:docPr id="6" name="Picture 6"/>
+            <wp:cNvGraphicFramePr>
+              <a:graphicFrameLocks xmlns:a="http://schemas.openxmlformats.org/drawingml/2006/main" noChangeAspect="1"/>
+            </wp:cNvGraphicFramePr>
+            <a:graphic xmlns:a="http://schemas.openxmlformats.org/drawingml/2006/main">
+              <a:graphicData uri="http://schemas.openxmlformats.org/drawingml/2006/picture">
+                <pic:pic xmlns:pic="http://schemas.openxmlformats.org/drawingml/2006/picture">
+                  <pic:nvPicPr>
+                    <pic:cNvPr id="1" name=""/>
+                    <pic:cNvPicPr/>
+                  </pic:nvPicPr>
+                  <pic:blipFill>
+                    <a:blip r:embed="rId10"/>
+                    <a:stretch>
+                      <a:fillRect/>
+                    </a:stretch>
+                  </pic:blipFill>
+                  <pic:spPr>
+                    <a:xfrm>
+                      <a:off x="0" y="0"/>
+                      <a:ext cx="4409716" cy="2590237"/>
+                    </a:xfrm>
+                    <a:prstGeom prst="rect">
+                      <a:avLst/>
+                    </a:prstGeom>
+                  </pic:spPr>
+                </pic:pic>
+              </a:graphicData>
+            </a:graphic>
+          </wp:inline>
+        </w:drawing>
+      </w:r>
+    </w:p>
+    <w:p>
+      <w:pPr>
+        <w:pBdr>
+          <w:top w:val="single" w:sz="4" w:space="1" w:color="auto"/>
+          <w:left w:val="single" w:sz="4" w:space="4" w:color="auto"/>
+          <w:bottom w:val="single" w:sz="4" w:space="1" w:color="auto"/>
+          <w:right w:val="single" w:sz="4" w:space="4" w:color="auto"/>
+        </w:pBdr>
+        <w:rPr>
+          <w:lang w:val="ro-RO"/>
+        </w:rPr>
+      </w:pPr>
+      <w:r>
+        <w:rPr>
+          <w:lang w:val="ro-RO"/>
+        </w:rPr>
+        <w:t>Slideshow cu poze din Minecraft.</w:t>
+      </w:r>
+    </w:p>
+    <w:p>
+      <w:pPr>
+        <w:rPr>
+          <w:lang w:val="ro-RO"/>
+        </w:rPr>
+      </w:pPr>
+    </w:p>
+    <w:p>
+      <w:pPr>
+        <w:pBdr>
+          <w:top w:val="single" w:sz="4" w:space="1" w:color="auto"/>
+          <w:left w:val="single" w:sz="4" w:space="4" w:color="auto"/>
+          <w:bottom w:val="single" w:sz="4" w:space="1" w:color="auto"/>
+          <w:right w:val="single" w:sz="4" w:space="4" w:color="auto"/>
+        </w:pBdr>
+        <w:rPr>
+          <w:lang w:val="ro-RO"/>
+        </w:rPr>
+      </w:pPr>
+      <w:r>
+        <w:rPr>
+          <w:lang w:val="ro-RO"/>
+        </w:rPr>
+        <w:drawing>
+          <wp:inline distT="0" distB="0" distL="0" distR="0" wp14:anchorId="6F013B9E" wp14:editId="6FDE3F4C">
+            <wp:extent cx="4622800" cy="600075"/>
+            <wp:effectExtent l="0" t="0" r="6350" b="9525"/>
+            <wp:docPr id="7" name="Picture 7"/>
+            <wp:cNvGraphicFramePr>
+              <a:graphicFrameLocks xmlns:a="http://schemas.openxmlformats.org/drawingml/2006/main" noChangeAspect="1"/>
+            </wp:cNvGraphicFramePr>
+            <a:graphic xmlns:a="http://schemas.openxmlformats.org/drawingml/2006/main">
+              <a:graphicData uri="http://schemas.openxmlformats.org/drawingml/2006/picture">
+                <pic:pic xmlns:pic="http://schemas.openxmlformats.org/drawingml/2006/picture">
+                  <pic:nvPicPr>
+                    <pic:cNvPr id="1" name=""/>
+                    <pic:cNvPicPr/>
+                  </pic:nvPicPr>
+                  <pic:blipFill>
+                    <a:blip r:embed="rId11"/>
+                    <a:stretch>
+                      <a:fillRect/>
+                    </a:stretch>
+                  </pic:blipFill>
+                  <pic:spPr>
+                    <a:xfrm>
+                      <a:off x="0" y="0"/>
+                      <a:ext cx="4639063" cy="602186"/>
+                    </a:xfrm>
+                    <a:prstGeom prst="rect">
+                      <a:avLst/>
+                    </a:prstGeom>
+                  </pic:spPr>
+                </pic:pic>
+              </a:graphicData>
+            </a:graphic>
+          </wp:inline>
+        </w:drawing>
+      </w:r>
+    </w:p>
+    <w:p>
+      <w:pPr>
+        <w:pBdr>
+          <w:top w:val="single" w:sz="4" w:space="1" w:color="auto"/>
+          <w:left w:val="single" w:sz="4" w:space="4" w:color="auto"/>
+          <w:bottom w:val="single" w:sz="4" w:space="1" w:color="auto"/>
+          <w:right w:val="single" w:sz="4" w:space="4" w:color="auto"/>
+        </w:pBdr>
+        <w:rPr>
+          <w:lang w:val="ro-RO"/>
+        </w:rPr>
+      </w:pPr>
+      <w:r>
+        <w:rPr>
+          <w:lang w:val="ro-RO"/>
+        </w:rPr>
+        <w:t>Footerul unei pagini</w:t>
+      </w:r>
+    </w:p>
+    <w:p>
+      <w:pPr>
+        <w:rPr>
+          <w:lang w:val="ro-RO"/>
+        </w:rPr>
+      </w:pPr>
+    </w:p>
+    <w:p>
+      <w:pPr>
+        <w:pBdr>
+          <w:top w:val="single" w:sz="4" w:space="1" w:color="auto"/>
+          <w:left w:val="single" w:sz="4" w:space="4" w:color="auto"/>
+          <w:bottom w:val="single" w:sz="4" w:space="1" w:color="auto"/>
+          <w:right w:val="single" w:sz="4" w:space="4" w:color="auto"/>
+        </w:pBdr>
+        <w:rPr>
+          <w:lang w:val="ro-RO"/>
+        </w:rPr>
+      </w:pPr>
+      <w:r>
+        <w:rPr>
+          <w:lang w:val="ro-RO"/>
+        </w:rPr>
+        <w:drawing>
+          <wp:inline distT="0" distB="0" distL="0" distR="0" wp14:anchorId="0E66692B" wp14:editId="7D7707F5">
+            <wp:extent cx="3911600" cy="1908159"/>
+            <wp:effectExtent l="0" t="0" r="0" b="0"/>
+            <wp:docPr id="8" name="Picture 8"/>
+            <wp:cNvGraphicFramePr>
+              <a:graphicFrameLocks xmlns:a="http://schemas.openxmlformats.org/drawingml/2006/main" noChangeAspect="1"/>
+            </wp:cNvGraphicFramePr>
+            <a:graphic xmlns:a="http://schemas.openxmlformats.org/drawingml/2006/main">
+              <a:graphicData uri="http://schemas.openxmlformats.org/drawingml/2006/picture">
+                <pic:pic xmlns:pic="http://schemas.openxmlformats.org/drawingml/2006/picture">
+                  <pic:nvPicPr>
+                    <pic:cNvPr id="1" name=""/>
+                    <pic:cNvPicPr/>
+                  </pic:nvPicPr>
+                  <pic:blipFill>
+                    <a:blip r:embed="rId12"/>
+                    <a:stretch>
+                      <a:fillRect/>
+                    </a:stretch>
+                  </pic:blipFill>
+                  <pic:spPr>
+                    <a:xfrm>
+                      <a:off x="0" y="0"/>
+                      <a:ext cx="3925134" cy="1914761"/>
+                    </a:xfrm>
+                    <a:prstGeom prst="rect">
+                      <a:avLst/>
+                    </a:prstGeom>
+                  </pic:spPr>
+                </pic:pic>
+              </a:graphicData>
+            </a:graphic>
+          </wp:inline>
+        </w:drawing>
+      </w:r>
+    </w:p>
+    <w:p>
+      <w:pPr>
+        <w:pBdr>
+          <w:top w:val="single" w:sz="4" w:space="1" w:color="auto"/>
+          <w:left w:val="single" w:sz="4" w:space="4" w:color="auto"/>
+          <w:bottom w:val="single" w:sz="4" w:space="1" w:color="auto"/>
+          <w:right w:val="single" w:sz="4" w:space="4" w:color="auto"/>
+        </w:pBdr>
+        <w:rPr>
+          <w:lang w:val="ro-RO"/>
+        </w:rPr>
+      </w:pPr>
+      <w:r>
+        <w:rPr>
+          <w:lang w:val="ro-RO"/>
+        </w:rPr>
+        <w:t>Portiune din pagina about</w:t>
       </w:r>
     </w:p>
     <w:p>
@@ -1495,7 +2139,19 @@
         <w:rPr>
           <w:lang w:val="ro-RO"/>
         </w:rPr>
-        <w:t>Bibliografia va conține cărți și articole uitlizate la realizarea proiectului.</w:t>
+        <w:t>Bibliografia va conține cărți și articole ut</w:t>
+      </w:r>
+      <w:r>
+        <w:rPr>
+          <w:lang w:val="ro-RO"/>
+        </w:rPr>
+        <w:t>i</w:t>
+      </w:r>
+      <w:r>
+        <w:rPr>
+          <w:lang w:val="ro-RO"/>
+        </w:rPr>
+        <w:t>lizate la realizarea proiectului.</w:t>
       </w:r>
       <w:r>
         <w:rPr>
@@ -1539,13 +2195,8 @@
         <w:pStyle w:val="Heading2"/>
       </w:pPr>
       <w:bookmarkStart w:id="6" w:name="_Toc95486097"/>
-      <w:proofErr w:type="gramStart"/>
-      <w:r>
-        <w:t>{{ file</w:t>
-      </w:r>
-      <w:proofErr w:type="gramEnd"/>
-      <w:r>
-        <w:t xml:space="preserve"> }}</w:t>
+      <w:r>
+        <w:t>{{ file }}</w:t>
       </w:r>
       <w:bookmarkEnd w:id="6"/>
     </w:p>
@@ -1555,7 +2206,6 @@
           <w:rFonts w:ascii="Courier New" w:hAnsi="Courier New" w:cs="Courier New"/>
         </w:rPr>
       </w:pPr>
-      <w:proofErr w:type="gramStart"/>
       <w:r>
         <w:rPr>
           <w:rFonts w:ascii="Courier New" w:hAnsi="Courier New" w:cs="Courier New"/>
@@ -1567,14 +2217,7 @@
         <w:rPr>
           <w:rFonts w:ascii="Courier New" w:hAnsi="Courier New" w:cs="Courier New"/>
         </w:rPr>
-        <w:t>contents</w:t>
-      </w:r>
-      <w:proofErr w:type="gramEnd"/>
-      <w:r>
-        <w:rPr>
-          <w:rFonts w:ascii="Courier New" w:hAnsi="Courier New" w:cs="Courier New"/>
-        </w:rPr>
-        <w:t>|e</w:t>
+        <w:t>contents|e</w:t>
       </w:r>
       <w:proofErr w:type="spellEnd"/>
       <w:r>
@@ -1630,24 +2273,14 @@
         <w:pStyle w:val="Heading2"/>
       </w:pPr>
       <w:bookmarkStart w:id="7" w:name="_Toc95486098"/>
-      <w:proofErr w:type="gramStart"/>
-      <w:r>
-        <w:t>{{ file</w:t>
-      </w:r>
-      <w:proofErr w:type="gramEnd"/>
-      <w:r>
-        <w:t xml:space="preserve"> }}</w:t>
+      <w:r>
+        <w:t>{{ file }}</w:t>
       </w:r>
       <w:bookmarkEnd w:id="7"/>
     </w:p>
     <w:p>
-      <w:proofErr w:type="gramStart"/>
-      <w:r>
-        <w:t>{{ contents</w:t>
-      </w:r>
-      <w:proofErr w:type="gramEnd"/>
-      <w:r>
-        <w:t xml:space="preserve"> }}</w:t>
+      <w:r>
+        <w:t>{{ contents }}</w:t>
       </w:r>
     </w:p>
     <w:p>
@@ -1671,10 +2304,10 @@
       </w:pPr>
     </w:p>
     <w:sectPr>
-      <w:headerReference w:type="default" r:id="rId8"/>
-      <w:footerReference w:type="default" r:id="rId9"/>
-      <w:headerReference w:type="first" r:id="rId10"/>
-      <w:footerReference w:type="first" r:id="rId11"/>
+      <w:headerReference w:type="default" r:id="rId13"/>
+      <w:footerReference w:type="default" r:id="rId14"/>
+      <w:headerReference w:type="first" r:id="rId15"/>
+      <w:footerReference w:type="first" r:id="rId16"/>
       <w:pgSz w:w="12240" w:h="15840"/>
       <w:pgMar w:top="1440" w:right="1440" w:bottom="1440" w:left="1440" w:header="720" w:footer="720" w:gutter="0"/>
       <w:cols w:space="720"/>
@@ -1686,7 +2319,7 @@
 </file>
 
 <file path=word/endnotes.xml><?xml version="1.0" encoding="utf-8"?>
-<w:endnotes xmlns:wpc="http://schemas.microsoft.com/office/word/2010/wordprocessingCanvas" xmlns:cx="http://schemas.microsoft.com/office/drawing/2014/chartex" xmlns:cx1="http://schemas.microsoft.com/office/drawing/2015/9/8/chartex" xmlns:cx2="http://schemas.microsoft.com/office/drawing/2015/10/21/chartex" xmlns:cx3="http://schemas.microsoft.com/office/drawing/2016/5/9/chartex" xmlns:cx4="http://schemas.microsoft.com/office/drawing/2016/5/10/chartex" xmlns:cx5="http://schemas.microsoft.com/office/drawing/2016/5/11/chartex" xmlns:cx6="http://schemas.microsoft.com/office/drawing/2016/5/12/chartex" xmlns:cx7="http://schemas.microsoft.com/office/drawing/2016/5/13/chartex" xmlns:cx8="http://schemas.microsoft.com/office/drawing/2016/5/14/chartex" xmlns:mc="http://schemas.openxmlformats.org/markup-compatibility/2006" xmlns:aink="http://schemas.microsoft.com/office/drawing/2016/ink" xmlns:am3d="http://schemas.microsoft.com/office/drawing/2017/model3d" xmlns:o="urn:schemas-microsoft-com:office:office" xmlns:r="http://schemas.openxmlformats.org/officeDocument/2006/relationships" xmlns:m="http://schemas.openxmlformats.org/officeDocument/2006/math" xmlns:v="urn:schemas-microsoft-com:vml" xmlns:wp14="http://schemas.microsoft.com/office/word/2010/wordprocessingDrawing" xmlns:wp="http://schemas.openxmlformats.org/drawingml/2006/wordprocessingDrawing" xmlns:w10="urn:schemas-microsoft-com:office:word" xmlns:w="http://schemas.openxmlformats.org/wordprocessingml/2006/main" xmlns:w14="http://schemas.microsoft.com/office/word/2010/wordml" xmlns:w15="http://schemas.microsoft.com/office/word/2012/wordml" xmlns:w16cex="http://schemas.microsoft.com/office/word/2018/wordml/cex" xmlns:w16cid="http://schemas.microsoft.com/office/word/2016/wordml/cid" xmlns:w16="http://schemas.microsoft.com/office/word/2018/wordml" xmlns:w16sdtdh="http://schemas.microsoft.com/office/word/2020/wordml/sdtdatahash" xmlns:w16se="http://schemas.microsoft.com/office/word/2015/wordml/symex" xmlns:wpg="http://schemas.microsoft.com/office/word/2010/wordprocessingGroup" xmlns:wpi="http://schemas.microsoft.com/office/word/2010/wordprocessingInk" xmlns:wne="http://schemas.microsoft.com/office/word/2006/wordml" xmlns:wps="http://schemas.microsoft.com/office/word/2010/wordprocessingShape" mc:Ignorable="w14 w15 w16se w16cid w16 w16cex w16sdtdh wp14">
+<w:endnotes xmlns:wpc="http://schemas.microsoft.com/office/word/2010/wordprocessingCanvas" xmlns:cx="http://schemas.microsoft.com/office/drawing/2014/chartex" xmlns:cx1="http://schemas.microsoft.com/office/drawing/2015/9/8/chartex" xmlns:cx2="http://schemas.microsoft.com/office/drawing/2015/10/21/chartex" xmlns:cx3="http://schemas.microsoft.com/office/drawing/2016/5/9/chartex" xmlns:cx4="http://schemas.microsoft.com/office/drawing/2016/5/10/chartex" xmlns:cx5="http://schemas.microsoft.com/office/drawing/2016/5/11/chartex" xmlns:cx6="http://schemas.microsoft.com/office/drawing/2016/5/12/chartex" xmlns:cx7="http://schemas.microsoft.com/office/drawing/2016/5/13/chartex" xmlns:cx8="http://schemas.microsoft.com/office/drawing/2016/5/14/chartex" xmlns:mc="http://schemas.openxmlformats.org/markup-compatibility/2006" xmlns:aink="http://schemas.microsoft.com/office/drawing/2016/ink" xmlns:am3d="http://schemas.microsoft.com/office/drawing/2017/model3d" xmlns:o="urn:schemas-microsoft-com:office:office" xmlns:oel="http://schemas.microsoft.com/office/2019/extlst" xmlns:r="http://schemas.openxmlformats.org/officeDocument/2006/relationships" xmlns:m="http://schemas.openxmlformats.org/officeDocument/2006/math" xmlns:v="urn:schemas-microsoft-com:vml" xmlns:wp14="http://schemas.microsoft.com/office/word/2010/wordprocessingDrawing" xmlns:wp="http://schemas.openxmlformats.org/drawingml/2006/wordprocessingDrawing" xmlns:w10="urn:schemas-microsoft-com:office:word" xmlns:w="http://schemas.openxmlformats.org/wordprocessingml/2006/main" xmlns:w14="http://schemas.microsoft.com/office/word/2010/wordml" xmlns:w15="http://schemas.microsoft.com/office/word/2012/wordml" xmlns:w16cex="http://schemas.microsoft.com/office/word/2018/wordml/cex" xmlns:w16cid="http://schemas.microsoft.com/office/word/2016/wordml/cid" xmlns:w16="http://schemas.microsoft.com/office/word/2018/wordml" xmlns:w16sdtdh="http://schemas.microsoft.com/office/word/2020/wordml/sdtdatahash" xmlns:w16se="http://schemas.microsoft.com/office/word/2015/wordml/symex" xmlns:wpg="http://schemas.microsoft.com/office/word/2010/wordprocessingGroup" xmlns:wpi="http://schemas.microsoft.com/office/word/2010/wordprocessingInk" xmlns:wne="http://schemas.microsoft.com/office/word/2006/wordml" xmlns:wps="http://schemas.microsoft.com/office/word/2010/wordprocessingShape" mc:Ignorable="w14 w15 w16se w16cid w16 w16cex w16sdtdh wp14">
   <w:endnote w:type="separator" w:id="-1">
     <w:p>
       <w:pPr>
@@ -1711,7 +2344,7 @@
 </file>
 
 <file path=word/footer1.xml><?xml version="1.0" encoding="utf-8"?>
-<w:ftr xmlns:wpc="http://schemas.microsoft.com/office/word/2010/wordprocessingCanvas" xmlns:cx="http://schemas.microsoft.com/office/drawing/2014/chartex" xmlns:cx1="http://schemas.microsoft.com/office/drawing/2015/9/8/chartex" xmlns:cx2="http://schemas.microsoft.com/office/drawing/2015/10/21/chartex" xmlns:cx3="http://schemas.microsoft.com/office/drawing/2016/5/9/chartex" xmlns:cx4="http://schemas.microsoft.com/office/drawing/2016/5/10/chartex" xmlns:cx5="http://schemas.microsoft.com/office/drawing/2016/5/11/chartex" xmlns:cx6="http://schemas.microsoft.com/office/drawing/2016/5/12/chartex" xmlns:cx7="http://schemas.microsoft.com/office/drawing/2016/5/13/chartex" xmlns:cx8="http://schemas.microsoft.com/office/drawing/2016/5/14/chartex" xmlns:mc="http://schemas.openxmlformats.org/markup-compatibility/2006" xmlns:aink="http://schemas.microsoft.com/office/drawing/2016/ink" xmlns:am3d="http://schemas.microsoft.com/office/drawing/2017/model3d" xmlns:o="urn:schemas-microsoft-com:office:office" xmlns:r="http://schemas.openxmlformats.org/officeDocument/2006/relationships" xmlns:m="http://schemas.openxmlformats.org/officeDocument/2006/math" xmlns:v="urn:schemas-microsoft-com:vml" xmlns:wp14="http://schemas.microsoft.com/office/word/2010/wordprocessingDrawing" xmlns:wp="http://schemas.openxmlformats.org/drawingml/2006/wordprocessingDrawing" xmlns:w10="urn:schemas-microsoft-com:office:word" xmlns:w="http://schemas.openxmlformats.org/wordprocessingml/2006/main" xmlns:w14="http://schemas.microsoft.com/office/word/2010/wordml" xmlns:w15="http://schemas.microsoft.com/office/word/2012/wordml" xmlns:w16cex="http://schemas.microsoft.com/office/word/2018/wordml/cex" xmlns:w16cid="http://schemas.microsoft.com/office/word/2016/wordml/cid" xmlns:w16="http://schemas.microsoft.com/office/word/2018/wordml" xmlns:w16sdtdh="http://schemas.microsoft.com/office/word/2020/wordml/sdtdatahash" xmlns:w16se="http://schemas.microsoft.com/office/word/2015/wordml/symex" xmlns:wpg="http://schemas.microsoft.com/office/word/2010/wordprocessingGroup" xmlns:wpi="http://schemas.microsoft.com/office/word/2010/wordprocessingInk" xmlns:wne="http://schemas.microsoft.com/office/word/2006/wordml" xmlns:wps="http://schemas.microsoft.com/office/word/2010/wordprocessingShape" mc:Ignorable="w14 w15 w16se w16cid w16 w16cex w16sdtdh wp14">
+<w:ftr xmlns:wpc="http://schemas.microsoft.com/office/word/2010/wordprocessingCanvas" xmlns:cx="http://schemas.microsoft.com/office/drawing/2014/chartex" xmlns:cx1="http://schemas.microsoft.com/office/drawing/2015/9/8/chartex" xmlns:cx2="http://schemas.microsoft.com/office/drawing/2015/10/21/chartex" xmlns:cx3="http://schemas.microsoft.com/office/drawing/2016/5/9/chartex" xmlns:cx4="http://schemas.microsoft.com/office/drawing/2016/5/10/chartex" xmlns:cx5="http://schemas.microsoft.com/office/drawing/2016/5/11/chartex" xmlns:cx6="http://schemas.microsoft.com/office/drawing/2016/5/12/chartex" xmlns:cx7="http://schemas.microsoft.com/office/drawing/2016/5/13/chartex" xmlns:cx8="http://schemas.microsoft.com/office/drawing/2016/5/14/chartex" xmlns:mc="http://schemas.openxmlformats.org/markup-compatibility/2006" xmlns:aink="http://schemas.microsoft.com/office/drawing/2016/ink" xmlns:am3d="http://schemas.microsoft.com/office/drawing/2017/model3d" xmlns:o="urn:schemas-microsoft-com:office:office" xmlns:oel="http://schemas.microsoft.com/office/2019/extlst" xmlns:r="http://schemas.openxmlformats.org/officeDocument/2006/relationships" xmlns:m="http://schemas.openxmlformats.org/officeDocument/2006/math" xmlns:v="urn:schemas-microsoft-com:vml" xmlns:wp14="http://schemas.microsoft.com/office/word/2010/wordprocessingDrawing" xmlns:wp="http://schemas.openxmlformats.org/drawingml/2006/wordprocessingDrawing" xmlns:w10="urn:schemas-microsoft-com:office:word" xmlns:w="http://schemas.openxmlformats.org/wordprocessingml/2006/main" xmlns:w14="http://schemas.microsoft.com/office/word/2010/wordml" xmlns:w15="http://schemas.microsoft.com/office/word/2012/wordml" xmlns:w16cex="http://schemas.microsoft.com/office/word/2018/wordml/cex" xmlns:w16cid="http://schemas.microsoft.com/office/word/2016/wordml/cid" xmlns:w16="http://schemas.microsoft.com/office/word/2018/wordml" xmlns:w16sdtdh="http://schemas.microsoft.com/office/word/2020/wordml/sdtdatahash" xmlns:w16se="http://schemas.microsoft.com/office/word/2015/wordml/symex" xmlns:wpg="http://schemas.microsoft.com/office/word/2010/wordprocessingGroup" xmlns:wpi="http://schemas.microsoft.com/office/word/2010/wordprocessingInk" xmlns:wne="http://schemas.microsoft.com/office/word/2006/wordml" xmlns:wps="http://schemas.microsoft.com/office/word/2010/wordprocessingShape" mc:Ignorable="w14 w15 w16se w16cid w16 w16cex w16sdtdh wp14">
   <w:p>
     <w:pPr>
       <w:pStyle w:val="Footer"/>
@@ -1793,7 +2426,7 @@
 </file>
 
 <file path=word/footer2.xml><?xml version="1.0" encoding="utf-8"?>
-<w:ftr xmlns:wpc="http://schemas.microsoft.com/office/word/2010/wordprocessingCanvas" xmlns:cx="http://schemas.microsoft.com/office/drawing/2014/chartex" xmlns:cx1="http://schemas.microsoft.com/office/drawing/2015/9/8/chartex" xmlns:cx2="http://schemas.microsoft.com/office/drawing/2015/10/21/chartex" xmlns:cx3="http://schemas.microsoft.com/office/drawing/2016/5/9/chartex" xmlns:cx4="http://schemas.microsoft.com/office/drawing/2016/5/10/chartex" xmlns:cx5="http://schemas.microsoft.com/office/drawing/2016/5/11/chartex" xmlns:cx6="http://schemas.microsoft.com/office/drawing/2016/5/12/chartex" xmlns:cx7="http://schemas.microsoft.com/office/drawing/2016/5/13/chartex" xmlns:cx8="http://schemas.microsoft.com/office/drawing/2016/5/14/chartex" xmlns:mc="http://schemas.openxmlformats.org/markup-compatibility/2006" xmlns:aink="http://schemas.microsoft.com/office/drawing/2016/ink" xmlns:am3d="http://schemas.microsoft.com/office/drawing/2017/model3d" xmlns:o="urn:schemas-microsoft-com:office:office" xmlns:r="http://schemas.openxmlformats.org/officeDocument/2006/relationships" xmlns:m="http://schemas.openxmlformats.org/officeDocument/2006/math" xmlns:v="urn:schemas-microsoft-com:vml" xmlns:wp14="http://schemas.microsoft.com/office/word/2010/wordprocessingDrawing" xmlns:wp="http://schemas.openxmlformats.org/drawingml/2006/wordprocessingDrawing" xmlns:w10="urn:schemas-microsoft-com:office:word" xmlns:w="http://schemas.openxmlformats.org/wordprocessingml/2006/main" xmlns:w14="http://schemas.microsoft.com/office/word/2010/wordml" xmlns:w15="http://schemas.microsoft.com/office/word/2012/wordml" xmlns:w16cex="http://schemas.microsoft.com/office/word/2018/wordml/cex" xmlns:w16cid="http://schemas.microsoft.com/office/word/2016/wordml/cid" xmlns:w16="http://schemas.microsoft.com/office/word/2018/wordml" xmlns:w16sdtdh="http://schemas.microsoft.com/office/word/2020/wordml/sdtdatahash" xmlns:w16se="http://schemas.microsoft.com/office/word/2015/wordml/symex" xmlns:wpg="http://schemas.microsoft.com/office/word/2010/wordprocessingGroup" xmlns:wpi="http://schemas.microsoft.com/office/word/2010/wordprocessingInk" xmlns:wne="http://schemas.microsoft.com/office/word/2006/wordml" xmlns:wps="http://schemas.microsoft.com/office/word/2010/wordprocessingShape" mc:Ignorable="w14 w15 w16se w16cid w16 w16cex w16sdtdh wp14">
+<w:ftr xmlns:wpc="http://schemas.microsoft.com/office/word/2010/wordprocessingCanvas" xmlns:cx="http://schemas.microsoft.com/office/drawing/2014/chartex" xmlns:cx1="http://schemas.microsoft.com/office/drawing/2015/9/8/chartex" xmlns:cx2="http://schemas.microsoft.com/office/drawing/2015/10/21/chartex" xmlns:cx3="http://schemas.microsoft.com/office/drawing/2016/5/9/chartex" xmlns:cx4="http://schemas.microsoft.com/office/drawing/2016/5/10/chartex" xmlns:cx5="http://schemas.microsoft.com/office/drawing/2016/5/11/chartex" xmlns:cx6="http://schemas.microsoft.com/office/drawing/2016/5/12/chartex" xmlns:cx7="http://schemas.microsoft.com/office/drawing/2016/5/13/chartex" xmlns:cx8="http://schemas.microsoft.com/office/drawing/2016/5/14/chartex" xmlns:mc="http://schemas.openxmlformats.org/markup-compatibility/2006" xmlns:aink="http://schemas.microsoft.com/office/drawing/2016/ink" xmlns:am3d="http://schemas.microsoft.com/office/drawing/2017/model3d" xmlns:o="urn:schemas-microsoft-com:office:office" xmlns:oel="http://schemas.microsoft.com/office/2019/extlst" xmlns:r="http://schemas.openxmlformats.org/officeDocument/2006/relationships" xmlns:m="http://schemas.openxmlformats.org/officeDocument/2006/math" xmlns:v="urn:schemas-microsoft-com:vml" xmlns:wp14="http://schemas.microsoft.com/office/word/2010/wordprocessingDrawing" xmlns:wp="http://schemas.openxmlformats.org/drawingml/2006/wordprocessingDrawing" xmlns:w10="urn:schemas-microsoft-com:office:word" xmlns:w="http://schemas.openxmlformats.org/wordprocessingml/2006/main" xmlns:w14="http://schemas.microsoft.com/office/word/2010/wordml" xmlns:w15="http://schemas.microsoft.com/office/word/2012/wordml" xmlns:w16cex="http://schemas.microsoft.com/office/word/2018/wordml/cex" xmlns:w16cid="http://schemas.microsoft.com/office/word/2016/wordml/cid" xmlns:w16="http://schemas.microsoft.com/office/word/2018/wordml" xmlns:w16sdtdh="http://schemas.microsoft.com/office/word/2020/wordml/sdtdatahash" xmlns:w16se="http://schemas.microsoft.com/office/word/2015/wordml/symex" xmlns:wpg="http://schemas.microsoft.com/office/word/2010/wordprocessingGroup" xmlns:wpi="http://schemas.microsoft.com/office/word/2010/wordprocessingInk" xmlns:wne="http://schemas.microsoft.com/office/word/2006/wordml" xmlns:wps="http://schemas.microsoft.com/office/word/2010/wordprocessingShape" mc:Ignorable="w14 w15 w16se w16cid w16 w16cex w16sdtdh wp14">
   <w:p>
     <w:pPr>
       <w:pStyle w:val="Footer"/>
@@ -1817,7 +2450,7 @@
 </file>
 
 <file path=word/footnotes.xml><?xml version="1.0" encoding="utf-8"?>
-<w:footnotes xmlns:wpc="http://schemas.microsoft.com/office/word/2010/wordprocessingCanvas" xmlns:cx="http://schemas.microsoft.com/office/drawing/2014/chartex" xmlns:cx1="http://schemas.microsoft.com/office/drawing/2015/9/8/chartex" xmlns:cx2="http://schemas.microsoft.com/office/drawing/2015/10/21/chartex" xmlns:cx3="http://schemas.microsoft.com/office/drawing/2016/5/9/chartex" xmlns:cx4="http://schemas.microsoft.com/office/drawing/2016/5/10/chartex" xmlns:cx5="http://schemas.microsoft.com/office/drawing/2016/5/11/chartex" xmlns:cx6="http://schemas.microsoft.com/office/drawing/2016/5/12/chartex" xmlns:cx7="http://schemas.microsoft.com/office/drawing/2016/5/13/chartex" xmlns:cx8="http://schemas.microsoft.com/office/drawing/2016/5/14/chartex" xmlns:mc="http://schemas.openxmlformats.org/markup-compatibility/2006" xmlns:aink="http://schemas.microsoft.com/office/drawing/2016/ink" xmlns:am3d="http://schemas.microsoft.com/office/drawing/2017/model3d" xmlns:o="urn:schemas-microsoft-com:office:office" xmlns:r="http://schemas.openxmlformats.org/officeDocument/2006/relationships" xmlns:m="http://schemas.openxmlformats.org/officeDocument/2006/math" xmlns:v="urn:schemas-microsoft-com:vml" xmlns:wp14="http://schemas.microsoft.com/office/word/2010/wordprocessingDrawing" xmlns:wp="http://schemas.openxmlformats.org/drawingml/2006/wordprocessingDrawing" xmlns:w10="urn:schemas-microsoft-com:office:word" xmlns:w="http://schemas.openxmlformats.org/wordprocessingml/2006/main" xmlns:w14="http://schemas.microsoft.com/office/word/2010/wordml" xmlns:w15="http://schemas.microsoft.com/office/word/2012/wordml" xmlns:w16cex="http://schemas.microsoft.com/office/word/2018/wordml/cex" xmlns:w16cid="http://schemas.microsoft.com/office/word/2016/wordml/cid" xmlns:w16="http://schemas.microsoft.com/office/word/2018/wordml" xmlns:w16sdtdh="http://schemas.microsoft.com/office/word/2020/wordml/sdtdatahash" xmlns:w16se="http://schemas.microsoft.com/office/word/2015/wordml/symex" xmlns:wpg="http://schemas.microsoft.com/office/word/2010/wordprocessingGroup" xmlns:wpi="http://schemas.microsoft.com/office/word/2010/wordprocessingInk" xmlns:wne="http://schemas.microsoft.com/office/word/2006/wordml" xmlns:wps="http://schemas.microsoft.com/office/word/2010/wordprocessingShape" mc:Ignorable="w14 w15 w16se w16cid w16 w16cex w16sdtdh wp14">
+<w:footnotes xmlns:wpc="http://schemas.microsoft.com/office/word/2010/wordprocessingCanvas" xmlns:cx="http://schemas.microsoft.com/office/drawing/2014/chartex" xmlns:cx1="http://schemas.microsoft.com/office/drawing/2015/9/8/chartex" xmlns:cx2="http://schemas.microsoft.com/office/drawing/2015/10/21/chartex" xmlns:cx3="http://schemas.microsoft.com/office/drawing/2016/5/9/chartex" xmlns:cx4="http://schemas.microsoft.com/office/drawing/2016/5/10/chartex" xmlns:cx5="http://schemas.microsoft.com/office/drawing/2016/5/11/chartex" xmlns:cx6="http://schemas.microsoft.com/office/drawing/2016/5/12/chartex" xmlns:cx7="http://schemas.microsoft.com/office/drawing/2016/5/13/chartex" xmlns:cx8="http://schemas.microsoft.com/office/drawing/2016/5/14/chartex" xmlns:mc="http://schemas.openxmlformats.org/markup-compatibility/2006" xmlns:aink="http://schemas.microsoft.com/office/drawing/2016/ink" xmlns:am3d="http://schemas.microsoft.com/office/drawing/2017/model3d" xmlns:o="urn:schemas-microsoft-com:office:office" xmlns:oel="http://schemas.microsoft.com/office/2019/extlst" xmlns:r="http://schemas.openxmlformats.org/officeDocument/2006/relationships" xmlns:m="http://schemas.openxmlformats.org/officeDocument/2006/math" xmlns:v="urn:schemas-microsoft-com:vml" xmlns:wp14="http://schemas.microsoft.com/office/word/2010/wordprocessingDrawing" xmlns:wp="http://schemas.openxmlformats.org/drawingml/2006/wordprocessingDrawing" xmlns:w10="urn:schemas-microsoft-com:office:word" xmlns:w="http://schemas.openxmlformats.org/wordprocessingml/2006/main" xmlns:w14="http://schemas.microsoft.com/office/word/2010/wordml" xmlns:w15="http://schemas.microsoft.com/office/word/2012/wordml" xmlns:w16cex="http://schemas.microsoft.com/office/word/2018/wordml/cex" xmlns:w16cid="http://schemas.microsoft.com/office/word/2016/wordml/cid" xmlns:w16="http://schemas.microsoft.com/office/word/2018/wordml" xmlns:w16sdtdh="http://schemas.microsoft.com/office/word/2020/wordml/sdtdatahash" xmlns:w16se="http://schemas.microsoft.com/office/word/2015/wordml/symex" xmlns:wpg="http://schemas.microsoft.com/office/word/2010/wordprocessingGroup" xmlns:wpi="http://schemas.microsoft.com/office/word/2010/wordprocessingInk" xmlns:wne="http://schemas.microsoft.com/office/word/2006/wordml" xmlns:wps="http://schemas.microsoft.com/office/word/2010/wordprocessingShape" mc:Ignorable="w14 w15 w16se w16cid w16 w16cex w16sdtdh wp14">
   <w:footnote w:type="separator" w:id="-1">
     <w:p>
       <w:pPr>
@@ -1842,7 +2475,7 @@
 </file>
 
 <file path=word/header1.xml><?xml version="1.0" encoding="utf-8"?>
-<w:hdr xmlns:wpc="http://schemas.microsoft.com/office/word/2010/wordprocessingCanvas" xmlns:cx="http://schemas.microsoft.com/office/drawing/2014/chartex" xmlns:cx1="http://schemas.microsoft.com/office/drawing/2015/9/8/chartex" xmlns:cx2="http://schemas.microsoft.com/office/drawing/2015/10/21/chartex" xmlns:cx3="http://schemas.microsoft.com/office/drawing/2016/5/9/chartex" xmlns:cx4="http://schemas.microsoft.com/office/drawing/2016/5/10/chartex" xmlns:cx5="http://schemas.microsoft.com/office/drawing/2016/5/11/chartex" xmlns:cx6="http://schemas.microsoft.com/office/drawing/2016/5/12/chartex" xmlns:cx7="http://schemas.microsoft.com/office/drawing/2016/5/13/chartex" xmlns:cx8="http://schemas.microsoft.com/office/drawing/2016/5/14/chartex" xmlns:mc="http://schemas.openxmlformats.org/markup-compatibility/2006" xmlns:aink="http://schemas.microsoft.com/office/drawing/2016/ink" xmlns:am3d="http://schemas.microsoft.com/office/drawing/2017/model3d" xmlns:o="urn:schemas-microsoft-com:office:office" xmlns:r="http://schemas.openxmlformats.org/officeDocument/2006/relationships" xmlns:m="http://schemas.openxmlformats.org/officeDocument/2006/math" xmlns:v="urn:schemas-microsoft-com:vml" xmlns:wp14="http://schemas.microsoft.com/office/word/2010/wordprocessingDrawing" xmlns:wp="http://schemas.openxmlformats.org/drawingml/2006/wordprocessingDrawing" xmlns:w10="urn:schemas-microsoft-com:office:word" xmlns:w="http://schemas.openxmlformats.org/wordprocessingml/2006/main" xmlns:w14="http://schemas.microsoft.com/office/word/2010/wordml" xmlns:w15="http://schemas.microsoft.com/office/word/2012/wordml" xmlns:w16cex="http://schemas.microsoft.com/office/word/2018/wordml/cex" xmlns:w16cid="http://schemas.microsoft.com/office/word/2016/wordml/cid" xmlns:w16="http://schemas.microsoft.com/office/word/2018/wordml" xmlns:w16sdtdh="http://schemas.microsoft.com/office/word/2020/wordml/sdtdatahash" xmlns:w16se="http://schemas.microsoft.com/office/word/2015/wordml/symex" xmlns:wpg="http://schemas.microsoft.com/office/word/2010/wordprocessingGroup" xmlns:wpi="http://schemas.microsoft.com/office/word/2010/wordprocessingInk" xmlns:wne="http://schemas.microsoft.com/office/word/2006/wordml" xmlns:wps="http://schemas.microsoft.com/office/word/2010/wordprocessingShape" mc:Ignorable="w14 w15 w16se w16cid w16 w16cex w16sdtdh wp14">
+<w:hdr xmlns:wpc="http://schemas.microsoft.com/office/word/2010/wordprocessingCanvas" xmlns:cx="http://schemas.microsoft.com/office/drawing/2014/chartex" xmlns:cx1="http://schemas.microsoft.com/office/drawing/2015/9/8/chartex" xmlns:cx2="http://schemas.microsoft.com/office/drawing/2015/10/21/chartex" xmlns:cx3="http://schemas.microsoft.com/office/drawing/2016/5/9/chartex" xmlns:cx4="http://schemas.microsoft.com/office/drawing/2016/5/10/chartex" xmlns:cx5="http://schemas.microsoft.com/office/drawing/2016/5/11/chartex" xmlns:cx6="http://schemas.microsoft.com/office/drawing/2016/5/12/chartex" xmlns:cx7="http://schemas.microsoft.com/office/drawing/2016/5/13/chartex" xmlns:cx8="http://schemas.microsoft.com/office/drawing/2016/5/14/chartex" xmlns:mc="http://schemas.openxmlformats.org/markup-compatibility/2006" xmlns:aink="http://schemas.microsoft.com/office/drawing/2016/ink" xmlns:am3d="http://schemas.microsoft.com/office/drawing/2017/model3d" xmlns:o="urn:schemas-microsoft-com:office:office" xmlns:oel="http://schemas.microsoft.com/office/2019/extlst" xmlns:r="http://schemas.openxmlformats.org/officeDocument/2006/relationships" xmlns:m="http://schemas.openxmlformats.org/officeDocument/2006/math" xmlns:v="urn:schemas-microsoft-com:vml" xmlns:wp14="http://schemas.microsoft.com/office/word/2010/wordprocessingDrawing" xmlns:wp="http://schemas.openxmlformats.org/drawingml/2006/wordprocessingDrawing" xmlns:w10="urn:schemas-microsoft-com:office:word" xmlns:w="http://schemas.openxmlformats.org/wordprocessingml/2006/main" xmlns:w14="http://schemas.microsoft.com/office/word/2010/wordml" xmlns:w15="http://schemas.microsoft.com/office/word/2012/wordml" xmlns:w16cex="http://schemas.microsoft.com/office/word/2018/wordml/cex" xmlns:w16cid="http://schemas.microsoft.com/office/word/2016/wordml/cid" xmlns:w16="http://schemas.microsoft.com/office/word/2018/wordml" xmlns:w16sdtdh="http://schemas.microsoft.com/office/word/2020/wordml/sdtdatahash" xmlns:w16se="http://schemas.microsoft.com/office/word/2015/wordml/symex" xmlns:wpg="http://schemas.microsoft.com/office/word/2010/wordprocessingGroup" xmlns:wpi="http://schemas.microsoft.com/office/word/2010/wordprocessingInk" xmlns:wne="http://schemas.microsoft.com/office/word/2006/wordml" xmlns:wps="http://schemas.microsoft.com/office/word/2010/wordprocessingShape" mc:Ignorable="w14 w15 w16se w16cid w16 w16cex w16sdtdh wp14">
   <w:p>
     <w:pPr>
       <w:pStyle w:val="Header"/>
@@ -1996,7 +2629,7 @@
 </file>
 
 <file path=word/header2.xml><?xml version="1.0" encoding="utf-8"?>
-<w:hdr xmlns:wpc="http://schemas.microsoft.com/office/word/2010/wordprocessingCanvas" xmlns:cx="http://schemas.microsoft.com/office/drawing/2014/chartex" xmlns:cx1="http://schemas.microsoft.com/office/drawing/2015/9/8/chartex" xmlns:cx2="http://schemas.microsoft.com/office/drawing/2015/10/21/chartex" xmlns:cx3="http://schemas.microsoft.com/office/drawing/2016/5/9/chartex" xmlns:cx4="http://schemas.microsoft.com/office/drawing/2016/5/10/chartex" xmlns:cx5="http://schemas.microsoft.com/office/drawing/2016/5/11/chartex" xmlns:cx6="http://schemas.microsoft.com/office/drawing/2016/5/12/chartex" xmlns:cx7="http://schemas.microsoft.com/office/drawing/2016/5/13/chartex" xmlns:cx8="http://schemas.microsoft.com/office/drawing/2016/5/14/chartex" xmlns:mc="http://schemas.openxmlformats.org/markup-compatibility/2006" xmlns:aink="http://schemas.microsoft.com/office/drawing/2016/ink" xmlns:am3d="http://schemas.microsoft.com/office/drawing/2017/model3d" xmlns:o="urn:schemas-microsoft-com:office:office" xmlns:r="http://schemas.openxmlformats.org/officeDocument/2006/relationships" xmlns:m="http://schemas.openxmlformats.org/officeDocument/2006/math" xmlns:v="urn:schemas-microsoft-com:vml" xmlns:wp14="http://schemas.microsoft.com/office/word/2010/wordprocessingDrawing" xmlns:wp="http://schemas.openxmlformats.org/drawingml/2006/wordprocessingDrawing" xmlns:w10="urn:schemas-microsoft-com:office:word" xmlns:w="http://schemas.openxmlformats.org/wordprocessingml/2006/main" xmlns:w14="http://schemas.microsoft.com/office/word/2010/wordml" xmlns:w15="http://schemas.microsoft.com/office/word/2012/wordml" xmlns:w16cex="http://schemas.microsoft.com/office/word/2018/wordml/cex" xmlns:w16cid="http://schemas.microsoft.com/office/word/2016/wordml/cid" xmlns:w16="http://schemas.microsoft.com/office/word/2018/wordml" xmlns:w16sdtdh="http://schemas.microsoft.com/office/word/2020/wordml/sdtdatahash" xmlns:w16se="http://schemas.microsoft.com/office/word/2015/wordml/symex" xmlns:wpg="http://schemas.microsoft.com/office/word/2010/wordprocessingGroup" xmlns:wpi="http://schemas.microsoft.com/office/word/2010/wordprocessingInk" xmlns:wne="http://schemas.microsoft.com/office/word/2006/wordml" xmlns:wps="http://schemas.microsoft.com/office/word/2010/wordprocessingShape" mc:Ignorable="w14 w15 w16se w16cid w16 w16cex w16sdtdh wp14">
+<w:hdr xmlns:wpc="http://schemas.microsoft.com/office/word/2010/wordprocessingCanvas" xmlns:cx="http://schemas.microsoft.com/office/drawing/2014/chartex" xmlns:cx1="http://schemas.microsoft.com/office/drawing/2015/9/8/chartex" xmlns:cx2="http://schemas.microsoft.com/office/drawing/2015/10/21/chartex" xmlns:cx3="http://schemas.microsoft.com/office/drawing/2016/5/9/chartex" xmlns:cx4="http://schemas.microsoft.com/office/drawing/2016/5/10/chartex" xmlns:cx5="http://schemas.microsoft.com/office/drawing/2016/5/11/chartex" xmlns:cx6="http://schemas.microsoft.com/office/drawing/2016/5/12/chartex" xmlns:cx7="http://schemas.microsoft.com/office/drawing/2016/5/13/chartex" xmlns:cx8="http://schemas.microsoft.com/office/drawing/2016/5/14/chartex" xmlns:mc="http://schemas.openxmlformats.org/markup-compatibility/2006" xmlns:aink="http://schemas.microsoft.com/office/drawing/2016/ink" xmlns:am3d="http://schemas.microsoft.com/office/drawing/2017/model3d" xmlns:o="urn:schemas-microsoft-com:office:office" xmlns:oel="http://schemas.microsoft.com/office/2019/extlst" xmlns:r="http://schemas.openxmlformats.org/officeDocument/2006/relationships" xmlns:m="http://schemas.openxmlformats.org/officeDocument/2006/math" xmlns:v="urn:schemas-microsoft-com:vml" xmlns:wp14="http://schemas.microsoft.com/office/word/2010/wordprocessingDrawing" xmlns:wp="http://schemas.openxmlformats.org/drawingml/2006/wordprocessingDrawing" xmlns:w10="urn:schemas-microsoft-com:office:word" xmlns:w="http://schemas.openxmlformats.org/wordprocessingml/2006/main" xmlns:w14="http://schemas.microsoft.com/office/word/2010/wordml" xmlns:w15="http://schemas.microsoft.com/office/word/2012/wordml" xmlns:w16cex="http://schemas.microsoft.com/office/word/2018/wordml/cex" xmlns:w16cid="http://schemas.microsoft.com/office/word/2016/wordml/cid" xmlns:w16="http://schemas.microsoft.com/office/word/2018/wordml" xmlns:w16sdtdh="http://schemas.microsoft.com/office/word/2020/wordml/sdtdatahash" xmlns:w16se="http://schemas.microsoft.com/office/word/2015/wordml/symex" xmlns:wpg="http://schemas.microsoft.com/office/word/2010/wordprocessingGroup" xmlns:wpi="http://schemas.microsoft.com/office/word/2010/wordprocessingInk" xmlns:wne="http://schemas.microsoft.com/office/word/2006/wordml" xmlns:wps="http://schemas.microsoft.com/office/word/2010/wordprocessingShape" mc:Ignorable="w14 w15 w16se w16cid w16 w16cex w16sdtdh wp14">
   <w:p>
     <w:pPr>
       <w:pStyle w:val="Header"/>
@@ -2052,7 +2685,7 @@
 </file>
 
 <file path=word/numbering.xml><?xml version="1.0" encoding="utf-8"?>
-<w:numbering xmlns:wpc="http://schemas.microsoft.com/office/word/2010/wordprocessingCanvas" xmlns:cx="http://schemas.microsoft.com/office/drawing/2014/chartex" xmlns:cx1="http://schemas.microsoft.com/office/drawing/2015/9/8/chartex" xmlns:cx2="http://schemas.microsoft.com/office/drawing/2015/10/21/chartex" xmlns:cx3="http://schemas.microsoft.com/office/drawing/2016/5/9/chartex" xmlns:cx4="http://schemas.microsoft.com/office/drawing/2016/5/10/chartex" xmlns:cx5="http://schemas.microsoft.com/office/drawing/2016/5/11/chartex" xmlns:cx6="http://schemas.microsoft.com/office/drawing/2016/5/12/chartex" xmlns:cx7="http://schemas.microsoft.com/office/drawing/2016/5/13/chartex" xmlns:cx8="http://schemas.microsoft.com/office/drawing/2016/5/14/chartex" xmlns:mc="http://schemas.openxmlformats.org/markup-compatibility/2006" xmlns:aink="http://schemas.microsoft.com/office/drawing/2016/ink" xmlns:am3d="http://schemas.microsoft.com/office/drawing/2017/model3d" xmlns:o="urn:schemas-microsoft-com:office:office" xmlns:r="http://schemas.openxmlformats.org/officeDocument/2006/relationships" xmlns:m="http://schemas.openxmlformats.org/officeDocument/2006/math" xmlns:v="urn:schemas-microsoft-com:vml" xmlns:wp14="http://schemas.microsoft.com/office/word/2010/wordprocessingDrawing" xmlns:wp="http://schemas.openxmlformats.org/drawingml/2006/wordprocessingDrawing" xmlns:w10="urn:schemas-microsoft-com:office:word" xmlns:w="http://schemas.openxmlformats.org/wordprocessingml/2006/main" xmlns:w14="http://schemas.microsoft.com/office/word/2010/wordml" xmlns:w15="http://schemas.microsoft.com/office/word/2012/wordml" xmlns:w16cex="http://schemas.microsoft.com/office/word/2018/wordml/cex" xmlns:w16cid="http://schemas.microsoft.com/office/word/2016/wordml/cid" xmlns:w16="http://schemas.microsoft.com/office/word/2018/wordml" xmlns:w16sdtdh="http://schemas.microsoft.com/office/word/2020/wordml/sdtdatahash" xmlns:w16se="http://schemas.microsoft.com/office/word/2015/wordml/symex" xmlns:wpg="http://schemas.microsoft.com/office/word/2010/wordprocessingGroup" xmlns:wpi="http://schemas.microsoft.com/office/word/2010/wordprocessingInk" xmlns:wne="http://schemas.microsoft.com/office/word/2006/wordml" xmlns:wps="http://schemas.microsoft.com/office/word/2010/wordprocessingShape" mc:Ignorable="w14 w15 w16se w16cid w16 w16cex w16sdtdh wp14">
+<w:numbering xmlns:wpc="http://schemas.microsoft.com/office/word/2010/wordprocessingCanvas" xmlns:cx="http://schemas.microsoft.com/office/drawing/2014/chartex" xmlns:cx1="http://schemas.microsoft.com/office/drawing/2015/9/8/chartex" xmlns:cx2="http://schemas.microsoft.com/office/drawing/2015/10/21/chartex" xmlns:cx3="http://schemas.microsoft.com/office/drawing/2016/5/9/chartex" xmlns:cx4="http://schemas.microsoft.com/office/drawing/2016/5/10/chartex" xmlns:cx5="http://schemas.microsoft.com/office/drawing/2016/5/11/chartex" xmlns:cx6="http://schemas.microsoft.com/office/drawing/2016/5/12/chartex" xmlns:cx7="http://schemas.microsoft.com/office/drawing/2016/5/13/chartex" xmlns:cx8="http://schemas.microsoft.com/office/drawing/2016/5/14/chartex" xmlns:mc="http://schemas.openxmlformats.org/markup-compatibility/2006" xmlns:aink="http://schemas.microsoft.com/office/drawing/2016/ink" xmlns:am3d="http://schemas.microsoft.com/office/drawing/2017/model3d" xmlns:o="urn:schemas-microsoft-com:office:office" xmlns:oel="http://schemas.microsoft.com/office/2019/extlst" xmlns:r="http://schemas.openxmlformats.org/officeDocument/2006/relationships" xmlns:m="http://schemas.openxmlformats.org/officeDocument/2006/math" xmlns:v="urn:schemas-microsoft-com:vml" xmlns:wp14="http://schemas.microsoft.com/office/word/2010/wordprocessingDrawing" xmlns:wp="http://schemas.openxmlformats.org/drawingml/2006/wordprocessingDrawing" xmlns:w10="urn:schemas-microsoft-com:office:word" xmlns:w="http://schemas.openxmlformats.org/wordprocessingml/2006/main" xmlns:w14="http://schemas.microsoft.com/office/word/2010/wordml" xmlns:w15="http://schemas.microsoft.com/office/word/2012/wordml" xmlns:w16cex="http://schemas.microsoft.com/office/word/2018/wordml/cex" xmlns:w16cid="http://schemas.microsoft.com/office/word/2016/wordml/cid" xmlns:w16="http://schemas.microsoft.com/office/word/2018/wordml" xmlns:w16sdtdh="http://schemas.microsoft.com/office/word/2020/wordml/sdtdatahash" xmlns:w16se="http://schemas.microsoft.com/office/word/2015/wordml/symex" xmlns:wpg="http://schemas.microsoft.com/office/word/2010/wordprocessingGroup" xmlns:wpi="http://schemas.microsoft.com/office/word/2010/wordprocessingInk" xmlns:wne="http://schemas.microsoft.com/office/word/2006/wordml" xmlns:wps="http://schemas.microsoft.com/office/word/2010/wordprocessingShape" mc:Ignorable="w14 w15 w16se w16cid w16 w16cex w16sdtdh wp14">
   <w:abstractNum w:abstractNumId="0" w15:restartNumberingAfterBreak="0">
     <w:nsid w:val="0916359D"/>
     <w:multiLevelType w:val="hybridMultilevel"/>
@@ -2600,19 +3233,19 @@
       </w:rPr>
     </w:lvl>
   </w:abstractNum>
-  <w:num w:numId="1">
+  <w:num w:numId="1" w16cid:durableId="1594901090">
     <w:abstractNumId w:val="3"/>
   </w:num>
-  <w:num w:numId="2">
+  <w:num w:numId="2" w16cid:durableId="1684013776">
     <w:abstractNumId w:val="1"/>
   </w:num>
-  <w:num w:numId="3">
+  <w:num w:numId="3" w16cid:durableId="628052247">
     <w:abstractNumId w:val="2"/>
   </w:num>
-  <w:num w:numId="4">
+  <w:num w:numId="4" w16cid:durableId="966812117">
     <w:abstractNumId w:val="0"/>
   </w:num>
-  <w:num w:numId="5">
+  <w:num w:numId="5" w16cid:durableId="1761174896">
     <w:abstractNumId w:val="4"/>
   </w:num>
 </w:numbering>
@@ -2790,7 +3423,7 @@
     <w:lsdException w:name="Table Web 2" w:semiHidden="1" w:unhideWhenUsed="1"/>
     <w:lsdException w:name="Table Web 3" w:semiHidden="1" w:unhideWhenUsed="1"/>
     <w:lsdException w:name="Balloon Text" w:semiHidden="1" w:unhideWhenUsed="1"/>
-    <w:lsdException w:name="Table Grid" w:semiHidden="1" w:uiPriority="59" w:unhideWhenUsed="1"/>
+    <w:lsdException w:name="Table Grid" w:uiPriority="59"/>
     <w:lsdException w:name="Table Theme" w:semiHidden="1" w:unhideWhenUsed="1"/>
     <w:lsdException w:name="Placeholder Text" w:semiHidden="1"/>
     <w:lsdException w:name="No Spacing" w:uiPriority="1" w:qFormat="1"/>

</xml_diff>

<commit_message>
final draft 2 electric boogaloo
</commit_message>
<xml_diff>
--- a/atestat/template.docx
+++ b/atestat/template.docx
@@ -2484,14 +2484,19 @@
     </w:p>
     <w:p>
       <w:pPr>
+        <w:spacing w:line="240" w:lineRule="auto"/>
         <w:rPr>
           <w:rFonts w:ascii="Courier New" w:hAnsi="Courier New" w:cs="Courier New"/>
+          <w:sz w:val="18"/>
+          <w:szCs w:val="18"/>
         </w:rPr>
       </w:pPr>
       <w:proofErr w:type="gramStart"/>
       <w:r>
         <w:rPr>
           <w:rFonts w:ascii="Courier New" w:hAnsi="Courier New" w:cs="Courier New"/>
+          <w:sz w:val="18"/>
+          <w:szCs w:val="18"/>
         </w:rPr>
         <w:t xml:space="preserve">{{ </w:t>
       </w:r>
@@ -2499,6 +2504,8 @@
       <w:r>
         <w:rPr>
           <w:rFonts w:ascii="Courier New" w:hAnsi="Courier New" w:cs="Courier New"/>
+          <w:sz w:val="18"/>
+          <w:szCs w:val="18"/>
         </w:rPr>
         <w:t>contents</w:t>
       </w:r>
@@ -2506,6 +2513,8 @@
       <w:r>
         <w:rPr>
           <w:rFonts w:ascii="Courier New" w:hAnsi="Courier New" w:cs="Courier New"/>
+          <w:sz w:val="18"/>
+          <w:szCs w:val="18"/>
         </w:rPr>
         <w:t>|e</w:t>
       </w:r>
@@ -2513,6 +2522,8 @@
       <w:r>
         <w:rPr>
           <w:rFonts w:ascii="Courier New" w:hAnsi="Courier New" w:cs="Courier New"/>
+          <w:sz w:val="18"/>
+          <w:szCs w:val="18"/>
         </w:rPr>
         <w:t xml:space="preserve"> }}</w:t>
       </w:r>

</xml_diff>